<commit_message>
Pre-logged in contact us front-end complete
</commit_message>
<xml_diff>
--- a/F21MP/Journals/Journal4/Journal4.docx
+++ b/F21MP/Journals/Journal4/Journal4.docx
@@ -936,7 +936,60 @@
                 <w:lang w:val="en-US" w:eastAsia="en-AE"/>
                 <w14:ligatures w14:val="none"/>
               </w:rPr>
-              <w:t>: For recaptcha</w:t>
+              <w:t xml:space="preserve">: For </w:t>
+            </w:r>
+            <w:r>
+              <w:rPr>
+                <w:rFonts w:ascii="Arial" w:eastAsia="Times New Roman" w:hAnsi="Arial" w:cs="Arial"/>
+                <w:color w:val="000000" w:themeColor="dark1"/>
+                <w:sz w:val="24"/>
+                <w:szCs w:val="24"/>
+                <w:lang w:val="en-US" w:eastAsia="en-AE"/>
+                <w14:ligatures w14:val="none"/>
+              </w:rPr>
+              <w:t>reCAPTCHA</w:t>
+            </w:r>
+          </w:p>
+          <w:p>
+            <w:pPr>
+              <w:pStyle w:val="ListParagraph"/>
+              <w:numPr>
+                <w:ilvl w:val="0"/>
+                <w:numId w:val="4"/>
+              </w:numPr>
+              <w:spacing w:after="0" w:line="256" w:lineRule="auto"/>
+              <w:rPr>
+                <w:rFonts w:ascii="Arial" w:eastAsia="Times New Roman" w:hAnsi="Arial" w:cs="Arial"/>
+                <w:color w:val="000000" w:themeColor="dark1"/>
+                <w:sz w:val="24"/>
+                <w:szCs w:val="24"/>
+                <w:lang w:val="en-US" w:eastAsia="en-AE"/>
+                <w14:ligatures w14:val="none"/>
+              </w:rPr>
+            </w:pPr>
+            <w:hyperlink r:id="rId10" w:history="1">
+              <w:r>
+                <w:rPr>
+                  <w:rStyle w:val="Hyperlink"/>
+                  <w:rFonts w:ascii="Arial" w:eastAsia="Times New Roman" w:hAnsi="Arial" w:cs="Arial"/>
+                  <w:sz w:val="24"/>
+                  <w:szCs w:val="24"/>
+                  <w:lang w:val="en-US" w:eastAsia="en-AE"/>
+                  <w14:ligatures w14:val="none"/>
+                </w:rPr>
+                <w:t>https://forum.freecodecamp.org/t/radio-buttons-in-a-group/517481/10</w:t>
+              </w:r>
+            </w:hyperlink>
+            <w:r>
+              <w:rPr>
+                <w:rFonts w:ascii="Arial" w:eastAsia="Times New Roman" w:hAnsi="Arial" w:cs="Arial"/>
+                <w:color w:val="000000" w:themeColor="dark1"/>
+                <w:sz w:val="24"/>
+                <w:szCs w:val="24"/>
+                <w:lang w:val="en-US" w:eastAsia="en-AE"/>
+                <w14:ligatures w14:val="none"/>
+              </w:rPr>
+              <w:t>: For radio buttons</w:t>
             </w:r>
           </w:p>
         </w:tc>

</xml_diff>

<commit_message>
Student dashboard front end complete
</commit_message>
<xml_diff>
--- a/F21MP/Journals/Journal4/Journal4.docx
+++ b/F21MP/Journals/Journal4/Journal4.docx
@@ -12,8 +12,8 @@
         <w:tblLook w:val="04A0" w:firstRow="1" w:lastRow="0" w:firstColumn="1" w:lastColumn="0" w:noHBand="0" w:noVBand="1"/>
       </w:tblPr>
       <w:tblGrid>
-        <w:gridCol w:w="3840"/>
-        <w:gridCol w:w="10800"/>
+        <w:gridCol w:w="2324"/>
+        <w:gridCol w:w="12316"/>
       </w:tblGrid>
       <w:tr>
         <w:trPr>
@@ -990,6 +990,48 @@
                 <w14:ligatures w14:val="none"/>
               </w:rPr>
               <w:t>: For radio buttons</w:t>
+            </w:r>
+          </w:p>
+          <w:p>
+            <w:pPr>
+              <w:pStyle w:val="ListParagraph"/>
+              <w:numPr>
+                <w:ilvl w:val="0"/>
+                <w:numId w:val="4"/>
+              </w:numPr>
+              <w:spacing w:after="0" w:line="256" w:lineRule="auto"/>
+              <w:rPr>
+                <w:rFonts w:ascii="Arial" w:eastAsia="Times New Roman" w:hAnsi="Arial" w:cs="Arial"/>
+                <w:color w:val="000000" w:themeColor="dark1"/>
+                <w:sz w:val="24"/>
+                <w:szCs w:val="24"/>
+                <w:lang w:val="en-US" w:eastAsia="en-AE"/>
+                <w14:ligatures w14:val="none"/>
+              </w:rPr>
+            </w:pPr>
+            <w:hyperlink r:id="rId11" w:history="1">
+              <w:r>
+                <w:rPr>
+                  <w:rStyle w:val="Hyperlink"/>
+                  <w:rFonts w:ascii="Arial" w:eastAsia="Times New Roman" w:hAnsi="Arial" w:cs="Arial"/>
+                  <w:sz w:val="24"/>
+                  <w:szCs w:val="24"/>
+                  <w:lang w:val="en-US" w:eastAsia="en-AE"/>
+                  <w14:ligatures w14:val="none"/>
+                </w:rPr>
+                <w:t>https://www.reddit.com/r/neocities/comments/1bxeueu/how_to_keep_sidebars_from_overlapping_main/</w:t>
+              </w:r>
+            </w:hyperlink>
+            <w:r>
+              <w:rPr>
+                <w:rFonts w:ascii="Arial" w:eastAsia="Times New Roman" w:hAnsi="Arial" w:cs="Arial"/>
+                <w:color w:val="000000" w:themeColor="dark1"/>
+                <w:sz w:val="24"/>
+                <w:szCs w:val="24"/>
+                <w:lang w:val="en-US" w:eastAsia="en-AE"/>
+                <w14:ligatures w14:val="none"/>
+              </w:rPr>
+              <w:t>: For fixing the menu overlapping problem (solution: flexbox)</w:t>
             </w:r>
           </w:p>
         </w:tc>

</xml_diff>

<commit_message>
Compatibility and Student Menu
- Revised the code done so far to make it compatible with the back-end so that front-end does not need major changed later
- There were problems with the student menu about it not highlighting contact us when selected but the page was laoding. Fixed that.
- After fixing the above issue, the links for account and courses was set to null. But this gave router error so had to add an if statement to prevent null links
</commit_message>
<xml_diff>
--- a/F21MP/Journals/Journal4/Journal4.docx
+++ b/F21MP/Journals/Journal4/Journal4.docx
@@ -1032,6 +1032,48 @@
                 <w14:ligatures w14:val="none"/>
               </w:rPr>
               <w:t>: For fixing the menu overlapping problem (solution: flexbox)</w:t>
+            </w:r>
+          </w:p>
+          <w:p>
+            <w:pPr>
+              <w:pStyle w:val="ListParagraph"/>
+              <w:numPr>
+                <w:ilvl w:val="0"/>
+                <w:numId w:val="4"/>
+              </w:numPr>
+              <w:spacing w:after="0" w:line="256" w:lineRule="auto"/>
+              <w:rPr>
+                <w:rFonts w:ascii="Arial" w:eastAsia="Times New Roman" w:hAnsi="Arial" w:cs="Arial"/>
+                <w:color w:val="000000" w:themeColor="dark1"/>
+                <w:sz w:val="24"/>
+                <w:szCs w:val="24"/>
+                <w:lang w:val="en-US" w:eastAsia="en-AE"/>
+                <w14:ligatures w14:val="none"/>
+              </w:rPr>
+            </w:pPr>
+            <w:hyperlink r:id="rId12" w:history="1">
+              <w:r>
+                <w:rPr>
+                  <w:rStyle w:val="Hyperlink"/>
+                  <w:rFonts w:ascii="Arial" w:eastAsia="Times New Roman" w:hAnsi="Arial" w:cs="Arial"/>
+                  <w:sz w:val="24"/>
+                  <w:szCs w:val="24"/>
+                  <w:lang w:val="en-US" w:eastAsia="en-AE"/>
+                  <w14:ligatures w14:val="none"/>
+                </w:rPr>
+                <w:t>https://nextjs.org/docs/messages/next-router-not-mounted</w:t>
+              </w:r>
+            </w:hyperlink>
+            <w:r>
+              <w:rPr>
+                <w:rFonts w:ascii="Arial" w:eastAsia="Times New Roman" w:hAnsi="Arial" w:cs="Arial"/>
+                <w:color w:val="000000" w:themeColor="dark1"/>
+                <w:sz w:val="24"/>
+                <w:szCs w:val="24"/>
+                <w:lang w:val="en-US" w:eastAsia="en-AE"/>
+                <w14:ligatures w14:val="none"/>
+              </w:rPr>
+              <w:t>: For fixing errors</w:t>
             </w:r>
           </w:p>
         </w:tc>

</xml_diff>

<commit_message>
Reviewed kanban board code
</commit_message>
<xml_diff>
--- a/F21MP/Journals/Journal4/Journal4.docx
+++ b/F21MP/Journals/Journal4/Journal4.docx
@@ -204,7 +204,33 @@
                 <w:lang w:val="en-US" w:eastAsia="en-AE"/>
                 <w14:ligatures w14:val="none"/>
               </w:rPr>
-              <w:t xml:space="preserve"> /0</w:t>
+              <w:t xml:space="preserve"> </w:t>
+            </w:r>
+            <w:r>
+              <w:rPr>
+                <w:rFonts w:ascii="Arial" w:eastAsia="Times New Roman" w:hAnsi="Arial" w:cs="Arial"/>
+                <w:b/>
+                <w:bCs/>
+                <w:color w:val="0F9ED5" w:themeColor="accent4"/>
+                <w:sz w:val="24"/>
+                <w:szCs w:val="24"/>
+                <w:lang w:val="en-US" w:eastAsia="en-AE"/>
+                <w14:ligatures w14:val="none"/>
+              </w:rPr>
+              <w:t>25</w:t>
+            </w:r>
+            <w:r>
+              <w:rPr>
+                <w:rFonts w:ascii="Arial" w:eastAsia="Times New Roman" w:hAnsi="Arial" w:cs="Arial"/>
+                <w:b/>
+                <w:bCs/>
+                <w:color w:val="0F9ED5" w:themeColor="accent4"/>
+                <w:sz w:val="24"/>
+                <w:szCs w:val="24"/>
+                <w:lang w:val="en-US" w:eastAsia="en-AE"/>
+                <w14:ligatures w14:val="none"/>
+              </w:rPr>
+              <w:t>/0</w:t>
             </w:r>
             <w:r>
               <w:rPr>
@@ -419,7 +445,7 @@
       </w:tr>
       <w:tr>
         <w:trPr>
-          <w:trHeight w:val="5068"/>
+          <w:trHeight w:val="1644"/>
         </w:trPr>
         <w:tc>
           <w:tcPr>
@@ -488,7 +514,7 @@
             <w:pPr>
               <w:pStyle w:val="ListParagraph"/>
               <w:numPr>
-                <w:ilvl w:val="1"/>
+                <w:ilvl w:val="0"/>
                 <w:numId w:val="3"/>
               </w:numPr>
               <w:spacing w:after="0" w:line="256" w:lineRule="auto"/>
@@ -501,6 +527,17 @@
                 <w14:ligatures w14:val="none"/>
               </w:rPr>
             </w:pPr>
+            <w:r>
+              <w:rPr>
+                <w:rFonts w:ascii="Arial" w:eastAsia="Times New Roman" w:hAnsi="Arial" w:cs="Arial"/>
+                <w:color w:val="000000" w:themeColor="dark1"/>
+                <w:sz w:val="24"/>
+                <w:szCs w:val="24"/>
+                <w:lang w:val="en-US" w:eastAsia="en-AE"/>
+                <w14:ligatures w14:val="none"/>
+              </w:rPr>
+              <w:t>22/09/2024: Regarding journals</w:t>
+            </w:r>
           </w:p>
         </w:tc>
       </w:tr>
@@ -549,7 +586,6 @@
                 <w:lang w:val="en-US" w:eastAsia="en-AE"/>
                 <w14:ligatures w14:val="none"/>
               </w:rPr>
-              <w:lastRenderedPageBreak/>
               <w:t>References consulted</w:t>
             </w:r>
           </w:p>
@@ -1074,6 +1110,90 @@
                 <w14:ligatures w14:val="none"/>
               </w:rPr>
               <w:t>: For fixing errors</w:t>
+            </w:r>
+          </w:p>
+          <w:p>
+            <w:pPr>
+              <w:pStyle w:val="ListParagraph"/>
+              <w:numPr>
+                <w:ilvl w:val="0"/>
+                <w:numId w:val="4"/>
+              </w:numPr>
+              <w:spacing w:after="0" w:line="256" w:lineRule="auto"/>
+              <w:rPr>
+                <w:rFonts w:ascii="Arial" w:eastAsia="Times New Roman" w:hAnsi="Arial" w:cs="Arial"/>
+                <w:color w:val="000000" w:themeColor="dark1"/>
+                <w:sz w:val="24"/>
+                <w:szCs w:val="24"/>
+                <w:lang w:val="en-US" w:eastAsia="en-AE"/>
+                <w14:ligatures w14:val="none"/>
+              </w:rPr>
+            </w:pPr>
+            <w:hyperlink r:id="rId13" w:history="1">
+              <w:r>
+                <w:rPr>
+                  <w:rStyle w:val="Hyperlink"/>
+                  <w:rFonts w:ascii="Arial" w:eastAsia="Times New Roman" w:hAnsi="Arial" w:cs="Arial"/>
+                  <w:sz w:val="24"/>
+                  <w:szCs w:val="24"/>
+                  <w:lang w:eastAsia="en-AE"/>
+                  <w14:ligatures w14:val="none"/>
+                </w:rPr>
+                <w:t>Build a Kanban Board in React: A Step-by-Step Tutorial - YouTube</w:t>
+              </w:r>
+            </w:hyperlink>
+            <w:r>
+              <w:rPr>
+                <w:rFonts w:ascii="Arial" w:eastAsia="Times New Roman" w:hAnsi="Arial" w:cs="Arial"/>
+                <w:color w:val="000000" w:themeColor="dark1"/>
+                <w:sz w:val="24"/>
+                <w:szCs w:val="24"/>
+                <w:lang w:val="en-US" w:eastAsia="en-AE"/>
+                <w14:ligatures w14:val="none"/>
+              </w:rPr>
+              <w:t>: for kanban board</w:t>
+            </w:r>
+          </w:p>
+          <w:p>
+            <w:pPr>
+              <w:pStyle w:val="ListParagraph"/>
+              <w:numPr>
+                <w:ilvl w:val="0"/>
+                <w:numId w:val="4"/>
+              </w:numPr>
+              <w:spacing w:after="0" w:line="256" w:lineRule="auto"/>
+              <w:rPr>
+                <w:rFonts w:ascii="Arial" w:eastAsia="Times New Roman" w:hAnsi="Arial" w:cs="Arial"/>
+                <w:color w:val="000000" w:themeColor="dark1"/>
+                <w:sz w:val="24"/>
+                <w:szCs w:val="24"/>
+                <w:lang w:val="en-US" w:eastAsia="en-AE"/>
+                <w14:ligatures w14:val="none"/>
+              </w:rPr>
+            </w:pPr>
+            <w:hyperlink r:id="rId14" w:history="1">
+              <w:r>
+                <w:rPr>
+                  <w:rStyle w:val="Hyperlink"/>
+                  <w:rFonts w:ascii="Arial" w:eastAsia="Times New Roman" w:hAnsi="Arial" w:cs="Arial"/>
+                  <w:sz w:val="24"/>
+                  <w:szCs w:val="24"/>
+                  <w:lang w:val="en-US" w:eastAsia="en-AE"/>
+                  <w14:ligatures w14:val="none"/>
+                </w:rPr>
+                <w:t>https://www.newline.co/fullstack-react/assets/media/sGEMe/MNzue/30-days-of-react-ebook-fullstackio.pdf</w:t>
+              </w:r>
+            </w:hyperlink>
+            <w:r>
+              <w:rPr>
+                <w:rFonts w:ascii="Arial" w:eastAsia="Times New Roman" w:hAnsi="Arial" w:cs="Arial"/>
+                <w:color w:val="000000" w:themeColor="dark1"/>
+                <w:sz w:val="24"/>
+                <w:szCs w:val="24"/>
+                <w:lang w:val="en-US" w:eastAsia="en-AE"/>
+                <w14:ligatures w14:val="none"/>
+              </w:rPr>
+              <w:t>: react pdf tutorial</w:t>
             </w:r>
           </w:p>
         </w:tc>
@@ -1123,6 +1243,7 @@
                 <w:lang w:val="en-US" w:eastAsia="en-AE"/>
                 <w14:ligatures w14:val="none"/>
               </w:rPr>
+              <w:lastRenderedPageBreak/>
               <w:t xml:space="preserve">Tools </w:t>
             </w:r>
           </w:p>
@@ -1558,6 +1679,17 @@
               </w:rPr>
               <w:t>Front-end created for pre-login pages</w:t>
             </w:r>
+            <w:r>
+              <w:rPr>
+                <w:rFonts w:ascii="Arial" w:eastAsia="Times New Roman" w:hAnsi="Arial" w:cs="Arial"/>
+                <w:color w:val="000000" w:themeColor="dark1"/>
+                <w:sz w:val="24"/>
+                <w:szCs w:val="24"/>
+                <w:lang w:val="en-US" w:eastAsia="en-AE"/>
+                <w14:ligatures w14:val="none"/>
+              </w:rPr>
+              <w:t xml:space="preserve"> and 80% student portal</w:t>
+            </w:r>
           </w:p>
           <w:p>
             <w:pPr>
@@ -1675,6 +1807,38 @@
                 <w14:ligatures w14:val="none"/>
               </w:rPr>
               <w:t xml:space="preserve"> and Confluence</w:t>
+            </w:r>
+          </w:p>
+          <w:p>
+            <w:pPr>
+              <w:pStyle w:val="ListParagraph"/>
+              <w:numPr>
+                <w:ilvl w:val="0"/>
+                <w:numId w:val="9"/>
+              </w:numPr>
+              <w:tabs>
+                <w:tab w:val="left" w:pos="5585"/>
+              </w:tabs>
+              <w:spacing w:after="0" w:line="256" w:lineRule="auto"/>
+              <w:rPr>
+                <w:rFonts w:ascii="Arial" w:eastAsia="Times New Roman" w:hAnsi="Arial" w:cs="Arial"/>
+                <w:color w:val="000000" w:themeColor="dark1"/>
+                <w:sz w:val="24"/>
+                <w:szCs w:val="24"/>
+                <w:lang w:val="en-US" w:eastAsia="en-AE"/>
+                <w14:ligatures w14:val="none"/>
+              </w:rPr>
+            </w:pPr>
+            <w:r>
+              <w:rPr>
+                <w:rFonts w:ascii="Arial" w:eastAsia="Times New Roman" w:hAnsi="Arial" w:cs="Arial"/>
+                <w:color w:val="000000" w:themeColor="dark1"/>
+                <w:sz w:val="24"/>
+                <w:szCs w:val="24"/>
+                <w:lang w:val="en-US" w:eastAsia="en-AE"/>
+                <w14:ligatures w14:val="none"/>
+              </w:rPr>
+              <w:t>Reviewing front-end code to ensure it is compatible with the back-end</w:t>
             </w:r>
           </w:p>
         </w:tc>
@@ -1724,7 +1888,6 @@
                 <w:lang w:val="en-US" w:eastAsia="en-AE"/>
                 <w14:ligatures w14:val="none"/>
               </w:rPr>
-              <w:lastRenderedPageBreak/>
               <w:t>Plan the next 2 to 3 weeks</w:t>
             </w:r>
           </w:p>
@@ -1764,6 +1927,191 @@
                 <w14:ligatures w14:val="none"/>
               </w:rPr>
             </w:pPr>
+            <w:r>
+              <w:rPr>
+                <w:rFonts w:ascii="Arial" w:eastAsia="Times New Roman" w:hAnsi="Arial" w:cs="Arial"/>
+                <w:kern w:val="0"/>
+                <w:sz w:val="24"/>
+                <w:szCs w:val="24"/>
+                <w:lang w:eastAsia="en-AE"/>
+                <w14:ligatures w14:val="none"/>
+              </w:rPr>
+              <w:t>Within one week I will complete the entire front-end (including staff)</w:t>
+            </w:r>
+          </w:p>
+          <w:p>
+            <w:pPr>
+              <w:pStyle w:val="ListParagraph"/>
+              <w:numPr>
+                <w:ilvl w:val="0"/>
+                <w:numId w:val="8"/>
+              </w:numPr>
+              <w:spacing w:after="0" w:line="256" w:lineRule="auto"/>
+              <w:rPr>
+                <w:rFonts w:ascii="Arial" w:eastAsia="Times New Roman" w:hAnsi="Arial" w:cs="Arial"/>
+                <w:kern w:val="0"/>
+                <w:sz w:val="24"/>
+                <w:szCs w:val="24"/>
+                <w:lang w:eastAsia="en-AE"/>
+                <w14:ligatures w14:val="none"/>
+              </w:rPr>
+            </w:pPr>
+            <w:r>
+              <w:rPr>
+                <w:rFonts w:ascii="Arial" w:eastAsia="Times New Roman" w:hAnsi="Arial" w:cs="Arial"/>
+                <w:kern w:val="0"/>
+                <w:sz w:val="24"/>
+                <w:szCs w:val="24"/>
+                <w:lang w:eastAsia="en-AE"/>
+                <w14:ligatures w14:val="none"/>
+              </w:rPr>
+              <w:t>Schedule a meeting with supervisor after completing front-end</w:t>
+            </w:r>
+          </w:p>
+          <w:p>
+            <w:pPr>
+              <w:pStyle w:val="ListParagraph"/>
+              <w:numPr>
+                <w:ilvl w:val="0"/>
+                <w:numId w:val="8"/>
+              </w:numPr>
+              <w:spacing w:after="0" w:line="256" w:lineRule="auto"/>
+              <w:rPr>
+                <w:rFonts w:ascii="Arial" w:eastAsia="Times New Roman" w:hAnsi="Arial" w:cs="Arial"/>
+                <w:kern w:val="0"/>
+                <w:sz w:val="24"/>
+                <w:szCs w:val="24"/>
+                <w:lang w:eastAsia="en-AE"/>
+                <w14:ligatures w14:val="none"/>
+              </w:rPr>
+            </w:pPr>
+            <w:r>
+              <w:rPr>
+                <w:rFonts w:ascii="Arial" w:eastAsia="Times New Roman" w:hAnsi="Arial" w:cs="Arial"/>
+                <w:kern w:val="0"/>
+                <w:sz w:val="24"/>
+                <w:szCs w:val="24"/>
+                <w:lang w:eastAsia="en-AE"/>
+                <w14:ligatures w14:val="none"/>
+              </w:rPr>
+              <w:t>Start back-end and database</w:t>
+            </w:r>
+          </w:p>
+          <w:p>
+            <w:pPr>
+              <w:pStyle w:val="ListParagraph"/>
+              <w:numPr>
+                <w:ilvl w:val="0"/>
+                <w:numId w:val="8"/>
+              </w:numPr>
+              <w:spacing w:after="0" w:line="256" w:lineRule="auto"/>
+              <w:rPr>
+                <w:rFonts w:ascii="Arial" w:eastAsia="Times New Roman" w:hAnsi="Arial" w:cs="Arial"/>
+                <w:kern w:val="0"/>
+                <w:sz w:val="24"/>
+                <w:szCs w:val="24"/>
+                <w:lang w:eastAsia="en-AE"/>
+                <w14:ligatures w14:val="none"/>
+              </w:rPr>
+            </w:pPr>
+            <w:r>
+              <w:rPr>
+                <w:rFonts w:ascii="Arial" w:eastAsia="Times New Roman" w:hAnsi="Arial" w:cs="Arial"/>
+                <w:kern w:val="0"/>
+                <w:sz w:val="24"/>
+                <w:szCs w:val="24"/>
+                <w:lang w:eastAsia="en-AE"/>
+                <w14:ligatures w14:val="none"/>
+              </w:rPr>
+              <w:t>APIs</w:t>
+            </w:r>
+          </w:p>
+          <w:p>
+            <w:pPr>
+              <w:pStyle w:val="ListParagraph"/>
+              <w:numPr>
+                <w:ilvl w:val="0"/>
+                <w:numId w:val="8"/>
+              </w:numPr>
+              <w:spacing w:after="0" w:line="256" w:lineRule="auto"/>
+              <w:rPr>
+                <w:rFonts w:ascii="Arial" w:eastAsia="Times New Roman" w:hAnsi="Arial" w:cs="Arial"/>
+                <w:kern w:val="0"/>
+                <w:sz w:val="24"/>
+                <w:szCs w:val="24"/>
+                <w:lang w:eastAsia="en-AE"/>
+                <w14:ligatures w14:val="none"/>
+              </w:rPr>
+            </w:pPr>
+            <w:r>
+              <w:rPr>
+                <w:rFonts w:ascii="Arial" w:eastAsia="Times New Roman" w:hAnsi="Arial" w:cs="Arial"/>
+                <w:kern w:val="0"/>
+                <w:sz w:val="24"/>
+                <w:szCs w:val="24"/>
+                <w:lang w:eastAsia="en-AE"/>
+                <w14:ligatures w14:val="none"/>
+              </w:rPr>
+              <w:t>Send invitations for testing</w:t>
+            </w:r>
+          </w:p>
+          <w:p>
+            <w:pPr>
+              <w:pStyle w:val="ListParagraph"/>
+              <w:numPr>
+                <w:ilvl w:val="0"/>
+                <w:numId w:val="8"/>
+              </w:numPr>
+              <w:spacing w:after="0" w:line="256" w:lineRule="auto"/>
+              <w:rPr>
+                <w:rFonts w:ascii="Arial" w:eastAsia="Times New Roman" w:hAnsi="Arial" w:cs="Arial"/>
+                <w:kern w:val="0"/>
+                <w:sz w:val="24"/>
+                <w:szCs w:val="24"/>
+                <w:lang w:eastAsia="en-AE"/>
+                <w14:ligatures w14:val="none"/>
+              </w:rPr>
+            </w:pPr>
+            <w:r>
+              <w:rPr>
+                <w:rFonts w:ascii="Arial" w:eastAsia="Times New Roman" w:hAnsi="Arial" w:cs="Arial"/>
+                <w:kern w:val="0"/>
+                <w:sz w:val="24"/>
+                <w:szCs w:val="24"/>
+                <w:lang w:eastAsia="en-AE"/>
+                <w14:ligatures w14:val="none"/>
+              </w:rPr>
+              <w:t>Merge front-end with back-end</w:t>
+            </w:r>
+          </w:p>
+          <w:p>
+            <w:pPr>
+              <w:pStyle w:val="ListParagraph"/>
+              <w:numPr>
+                <w:ilvl w:val="0"/>
+                <w:numId w:val="8"/>
+              </w:numPr>
+              <w:spacing w:after="0" w:line="256" w:lineRule="auto"/>
+              <w:rPr>
+                <w:rFonts w:ascii="Arial" w:eastAsia="Times New Roman" w:hAnsi="Arial" w:cs="Arial"/>
+                <w:kern w:val="0"/>
+                <w:sz w:val="24"/>
+                <w:szCs w:val="24"/>
+                <w:lang w:eastAsia="en-AE"/>
+                <w14:ligatures w14:val="none"/>
+              </w:rPr>
+            </w:pPr>
+            <w:r>
+              <w:rPr>
+                <w:rFonts w:ascii="Arial" w:eastAsia="Times New Roman" w:hAnsi="Arial" w:cs="Arial"/>
+                <w:kern w:val="0"/>
+                <w:sz w:val="24"/>
+                <w:szCs w:val="24"/>
+                <w:lang w:eastAsia="en-AE"/>
+                <w14:ligatures w14:val="none"/>
+              </w:rPr>
+              <w:t>Plan testing strategy</w:t>
+            </w:r>
           </w:p>
         </w:tc>
       </w:tr>
@@ -1812,6 +2160,7 @@
                 <w:lang w:val="en-US" w:eastAsia="en-AE"/>
                 <w14:ligatures w14:val="none"/>
               </w:rPr>
+              <w:lastRenderedPageBreak/>
               <w:t>Overall Reflection</w:t>
             </w:r>
             <w:r>
@@ -1872,6 +2221,40 @@
                 <w14:ligatures w14:val="none"/>
               </w:rPr>
             </w:pPr>
+            <w:r>
+              <w:rPr>
+                <w:rFonts w:ascii="Arial" w:eastAsia="Times New Roman" w:hAnsi="Arial" w:cs="Arial"/>
+                <w:color w:val="000000" w:themeColor="dark1"/>
+                <w:sz w:val="24"/>
+                <w:szCs w:val="24"/>
+                <w:lang w:val="en-US" w:eastAsia="en-AE"/>
+                <w14:ligatures w14:val="none"/>
+              </w:rPr>
+              <w:t>Again, running behind. Had to complete front-end by 15</w:t>
+            </w:r>
+            <w:r>
+              <w:rPr>
+                <w:rFonts w:ascii="Arial" w:eastAsia="Times New Roman" w:hAnsi="Arial" w:cs="Arial"/>
+                <w:color w:val="000000" w:themeColor="dark1"/>
+                <w:sz w:val="24"/>
+                <w:szCs w:val="24"/>
+                <w:vertAlign w:val="superscript"/>
+                <w:lang w:val="en-US" w:eastAsia="en-AE"/>
+                <w14:ligatures w14:val="none"/>
+              </w:rPr>
+              <w:t>th</w:t>
+            </w:r>
+            <w:r>
+              <w:rPr>
+                <w:rFonts w:ascii="Arial" w:eastAsia="Times New Roman" w:hAnsi="Arial" w:cs="Arial"/>
+                <w:color w:val="000000" w:themeColor="dark1"/>
+                <w:sz w:val="24"/>
+                <w:szCs w:val="24"/>
+                <w:lang w:val="en-US" w:eastAsia="en-AE"/>
+                <w14:ligatures w14:val="none"/>
+              </w:rPr>
+              <w:t xml:space="preserve"> September but it turned out to be more time-consuming than expected. Each page took at least 45 mins and the starting pages and components took almost 2 hours. The kanban board was very difficult. Also the side navigation. Unfortunately, I couldn’t complete the front end (still have the entire staff portal remaining). However, I plan to complete it before September ends and October will be for backend and November for testing and report. I have decided to use next js for the backend.</w:t>
+            </w:r>
           </w:p>
         </w:tc>
       </w:tr>
@@ -1992,7 +2375,7 @@
                 <w:lang w:val="en-US" w:eastAsia="en-AE"/>
                 <w14:ligatures w14:val="none"/>
               </w:rPr>
-              <w:t xml:space="preserve">Need </w:t>
+              <w:t>Complete front-end before end of september</w:t>
             </w:r>
           </w:p>
           <w:p>
@@ -2012,6 +2395,133 @@
                 <w14:ligatures w14:val="none"/>
               </w:rPr>
             </w:pPr>
+            <w:r>
+              <w:rPr>
+                <w:rFonts w:ascii="Arial" w:eastAsia="Times New Roman" w:hAnsi="Arial" w:cs="Arial"/>
+                <w:color w:val="000000" w:themeColor="dark1"/>
+                <w:sz w:val="24"/>
+                <w:szCs w:val="24"/>
+                <w:lang w:val="en-US" w:eastAsia="en-AE"/>
+                <w14:ligatures w14:val="none"/>
+              </w:rPr>
+              <w:t>Backend in October</w:t>
+            </w:r>
+          </w:p>
+          <w:p>
+            <w:pPr>
+              <w:pStyle w:val="ListParagraph"/>
+              <w:numPr>
+                <w:ilvl w:val="0"/>
+                <w:numId w:val="10"/>
+              </w:numPr>
+              <w:spacing w:after="0" w:line="256" w:lineRule="auto"/>
+              <w:rPr>
+                <w:rFonts w:ascii="Arial" w:eastAsia="Times New Roman" w:hAnsi="Arial" w:cs="Arial"/>
+                <w:color w:val="000000" w:themeColor="dark1"/>
+                <w:sz w:val="24"/>
+                <w:szCs w:val="24"/>
+                <w:lang w:val="en-US" w:eastAsia="en-AE"/>
+                <w14:ligatures w14:val="none"/>
+              </w:rPr>
+            </w:pPr>
+            <w:r>
+              <w:rPr>
+                <w:rFonts w:ascii="Arial" w:eastAsia="Times New Roman" w:hAnsi="Arial" w:cs="Arial"/>
+                <w:color w:val="000000" w:themeColor="dark1"/>
+                <w:sz w:val="24"/>
+                <w:szCs w:val="24"/>
+                <w:lang w:val="en-US" w:eastAsia="en-AE"/>
+                <w14:ligatures w14:val="none"/>
+              </w:rPr>
+              <w:t>Send testing invitations</w:t>
+            </w:r>
+          </w:p>
+          <w:p>
+            <w:pPr>
+              <w:pStyle w:val="ListParagraph"/>
+              <w:numPr>
+                <w:ilvl w:val="0"/>
+                <w:numId w:val="10"/>
+              </w:numPr>
+              <w:spacing w:after="0" w:line="256" w:lineRule="auto"/>
+              <w:rPr>
+                <w:rFonts w:ascii="Arial" w:eastAsia="Times New Roman" w:hAnsi="Arial" w:cs="Arial"/>
+                <w:color w:val="000000" w:themeColor="dark1"/>
+                <w:sz w:val="24"/>
+                <w:szCs w:val="24"/>
+                <w:lang w:val="en-US" w:eastAsia="en-AE"/>
+                <w14:ligatures w14:val="none"/>
+              </w:rPr>
+            </w:pPr>
+            <w:r>
+              <w:rPr>
+                <w:rFonts w:ascii="Arial" w:eastAsia="Times New Roman" w:hAnsi="Arial" w:cs="Arial"/>
+                <w:color w:val="000000" w:themeColor="dark1"/>
+                <w:sz w:val="24"/>
+                <w:szCs w:val="24"/>
+                <w:lang w:val="en-US" w:eastAsia="en-AE"/>
+                <w14:ligatures w14:val="none"/>
+              </w:rPr>
+              <w:t>Prepare testing plan</w:t>
+            </w:r>
+          </w:p>
+          <w:p>
+            <w:pPr>
+              <w:pStyle w:val="ListParagraph"/>
+              <w:numPr>
+                <w:ilvl w:val="0"/>
+                <w:numId w:val="10"/>
+              </w:numPr>
+              <w:spacing w:after="0" w:line="256" w:lineRule="auto"/>
+              <w:rPr>
+                <w:rFonts w:ascii="Arial" w:eastAsia="Times New Roman" w:hAnsi="Arial" w:cs="Arial"/>
+                <w:color w:val="000000" w:themeColor="dark1"/>
+                <w:sz w:val="24"/>
+                <w:szCs w:val="24"/>
+                <w:lang w:val="en-US" w:eastAsia="en-AE"/>
+                <w14:ligatures w14:val="none"/>
+              </w:rPr>
+            </w:pPr>
+            <w:r>
+              <w:rPr>
+                <w:rFonts w:ascii="Arial" w:eastAsia="Times New Roman" w:hAnsi="Arial" w:cs="Arial"/>
+                <w:color w:val="000000" w:themeColor="dark1"/>
+                <w:sz w:val="24"/>
+                <w:szCs w:val="24"/>
+                <w:lang w:val="en-US" w:eastAsia="en-AE"/>
+                <w14:ligatures w14:val="none"/>
+              </w:rPr>
+              <w:t>Use Next js for backend</w:t>
+            </w:r>
+          </w:p>
+          <w:p>
+            <w:pPr>
+              <w:pStyle w:val="ListParagraph"/>
+              <w:numPr>
+                <w:ilvl w:val="0"/>
+                <w:numId w:val="10"/>
+              </w:numPr>
+              <w:spacing w:after="0" w:line="256" w:lineRule="auto"/>
+              <w:rPr>
+                <w:rFonts w:ascii="Arial" w:eastAsia="Times New Roman" w:hAnsi="Arial" w:cs="Arial"/>
+                <w:color w:val="000000" w:themeColor="dark1"/>
+                <w:sz w:val="24"/>
+                <w:szCs w:val="24"/>
+                <w:lang w:val="en-US" w:eastAsia="en-AE"/>
+                <w14:ligatures w14:val="none"/>
+              </w:rPr>
+            </w:pPr>
+            <w:r>
+              <w:rPr>
+                <w:rFonts w:ascii="Arial" w:eastAsia="Times New Roman" w:hAnsi="Arial" w:cs="Arial"/>
+                <w:color w:val="000000" w:themeColor="dark1"/>
+                <w:sz w:val="24"/>
+                <w:szCs w:val="24"/>
+                <w:lang w:val="en-US" w:eastAsia="en-AE"/>
+                <w14:ligatures w14:val="none"/>
+              </w:rPr>
+              <w:t>Think about the database (might require schema and ER diagrams)</w:t>
+            </w:r>
           </w:p>
         </w:tc>
       </w:tr>
@@ -3804,7 +4314,6 @@
   <w:style w:type="character" w:default="1" w:styleId="DefaultParagraphFont">
     <w:name w:val="Default Paragraph Font"/>
     <w:uiPriority w:val="1"/>
-    <w:semiHidden/>
     <w:unhideWhenUsed/>
   </w:style>
   <w:style w:type="table" w:default="1" w:styleId="TableNormal">

</xml_diff>